<commit_message>
Fix CORS for production frontend
</commit_message>
<xml_diff>
--- a/static/formatos/TablaAmortizacionFormato.docx
+++ b/static/formatos/TablaAmortizacionFormato.docx
@@ -719,7 +719,7 @@
           <w:sz w:val="20"/>
           <w:szCs w:val="20"/>
         </w:rPr>
-        <w:t xml:space="preserve">@OnclickCelulares </w:t>
+        <w:t>Cel: 754-107-2233</w:t>
       </w:r>
     </w:p>
     <w:p>
@@ -734,7 +734,65 @@
           <w:sz w:val="20"/>
           <w:szCs w:val="20"/>
         </w:rPr>
-        <w:t>Creditos@onclick.com.mx</w:t>
+        <w:t>747-110-4334</w:t>
+      </w:r>
+    </w:p>
+    <w:p>
+      <w:pPr>
+        <w:rPr>
+          <w:sz w:val="20"/>
+          <w:szCs w:val="20"/>
+        </w:rPr>
+      </w:pPr>
+      <w:r>
+        <w:rPr>
+          <w:sz w:val="20"/>
+          <w:szCs w:val="20"/>
+        </w:rPr>
+        <w:t xml:space="preserve">@OnclickCelulares </w:t>
+      </w:r>
+    </w:p>
+    <w:p>
+      <w:pPr>
+        <w:rPr>
+          <w:sz w:val="20"/>
+          <w:szCs w:val="20"/>
+        </w:rPr>
+      </w:pPr>
+      <w:r>
+        <w:rPr>
+          <w:sz w:val="20"/>
+          <w:szCs w:val="20"/>
+        </w:rPr>
+        <w:t>celularestixtla</w:t>
+      </w:r>
+      <w:r>
+        <w:rPr>
+          <w:sz w:val="20"/>
+          <w:szCs w:val="20"/>
+        </w:rPr>
+        <w:t>@</w:t>
+      </w:r>
+      <w:r>
+        <w:rPr>
+          <w:sz w:val="20"/>
+          <w:szCs w:val="20"/>
+        </w:rPr>
+        <w:t>gmail</w:t>
+      </w:r>
+      <w:r>
+        <w:rPr>
+          <w:sz w:val="20"/>
+          <w:szCs w:val="20"/>
+        </w:rPr>
+        <w:t>.co</w:t>
+      </w:r>
+      <w:r>
+        <w:rPr>
+          <w:sz w:val="20"/>
+          <w:szCs w:val="20"/>
+        </w:rPr>
+        <w:t>m</w:t>
       </w:r>
     </w:p>
     <w:p>
@@ -797,14 +855,6 @@
           <w:bCs/>
         </w:rPr>
       </w:pPr>
-    </w:p>
-    <w:p>
-      <w:pPr>
-        <w:rPr>
-          <w:b/>
-          <w:bCs/>
-        </w:rPr>
-      </w:pPr>
       <w:r>
         <w:rPr>
           <w:b/>
@@ -820,7 +870,7 @@
         <w:t xml:space="preserve">: </w:t>
       </w:r>
       <w:r>
-        <w:t>BBVA</w:t>
+        <w:t>BANCO AZTECA</w:t>
       </w:r>
     </w:p>
     <w:p>
@@ -849,12 +899,6 @@
       </w:r>
     </w:p>
     <w:p>
-      <w:pPr>
-        <w:rPr>
-          <w:b/>
-          <w:bCs/>
-        </w:rPr>
-      </w:pPr>
       <w:r>
         <w:rPr>
           <w:b/>
@@ -870,7 +914,13 @@
         <w:t xml:space="preserve">: </w:t>
       </w:r>
       <w:r>
-        <w:t>Maestra PYME</w:t>
+        <w:t>DEBITO</w:t>
+      </w:r>
+      <w:r>
+        <w:t xml:space="preserve"> </w:t>
+      </w:r>
+      <w:r>
+        <w:t>NEGOCIO</w:t>
       </w:r>
     </w:p>
     <w:p>
@@ -895,7 +945,7 @@
         <w:t xml:space="preserve">: </w:t>
       </w:r>
       <w:r>
-        <w:t>0483369013</w:t>
+        <w:t>57930180876987</w:t>
       </w:r>
     </w:p>
     <w:p>
@@ -920,7 +970,7 @@
         <w:t xml:space="preserve">: </w:t>
       </w:r>
       <w:r>
-        <w:t>4152 3140 5848 5957</w:t>
+        <w:t>5343 8102 1173 3453</w:t>
       </w:r>
     </w:p>
     <w:p>
@@ -939,7 +989,7 @@
         <w:t xml:space="preserve">: </w:t>
       </w:r>
       <w:r>
-        <w:t>0122 8000 4833 690132</w:t>
+        <w:t>1272 8000 1808 769876</w:t>
       </w:r>
     </w:p>
     <w:p/>

</xml_diff>